<commit_message>
changing repository name on project document due to issue
</commit_message>
<xml_diff>
--- a/Project Report Tom Lyons.docx
+++ b/Project Report Tom Lyons.docx
@@ -963,7 +963,7 @@
               <w:rPr>
                 <w:rStyle w:val="Hyperlink"/>
               </w:rPr>
-              <w:t>https://github.com/Tomlyons1989/UCDPA_TomLyons</w:t>
+              <w:t>https://github.com/Tommylyons1989/UCDPA_TommyLyons</w:t>
             </w:r>
           </w:hyperlink>
           <w:r>
@@ -1157,23 +1157,13 @@
             </w:rPr>
             <w:t xml:space="preserve"> over even </w:t>
           </w:r>
-          <w:proofErr w:type="gramStart"/>
-          <w:r>
-            <w:rPr>
-              <w:rFonts w:ascii="Arial" w:hAnsi="Arial" w:cs="Arial"/>
-              <w:sz w:val="20"/>
-              <w:szCs w:val="20"/>
-            </w:rPr>
-            <w:t>6 year</w:t>
-          </w:r>
-          <w:proofErr w:type="gramEnd"/>
-          <w:r>
-            <w:rPr>
-              <w:rFonts w:ascii="Arial" w:hAnsi="Arial" w:cs="Arial"/>
-              <w:sz w:val="20"/>
-              <w:szCs w:val="20"/>
-            </w:rPr>
-            <w:t xml:space="preserve"> </w:t>
+          <w:r>
+            <w:rPr>
+              <w:rFonts w:ascii="Arial" w:hAnsi="Arial" w:cs="Arial"/>
+              <w:sz w:val="20"/>
+              <w:szCs w:val="20"/>
+            </w:rPr>
+            <w:t xml:space="preserve">6 year </w:t>
           </w:r>
           <w:r>
             <w:rPr>
@@ -1189,25 +1179,7 @@
               <w:sz w:val="20"/>
               <w:szCs w:val="20"/>
             </w:rPr>
-            <w:t xml:space="preserve"> </w:t>
-          </w:r>
-          <w:proofErr w:type="gramStart"/>
-          <w:r>
-            <w:rPr>
-              <w:rFonts w:ascii="Arial" w:hAnsi="Arial" w:cs="Arial"/>
-              <w:sz w:val="20"/>
-              <w:szCs w:val="20"/>
-            </w:rPr>
-            <w:t>i.e.</w:t>
-          </w:r>
-          <w:proofErr w:type="gramEnd"/>
-          <w:r>
-            <w:rPr>
-              <w:rFonts w:ascii="Arial" w:hAnsi="Arial" w:cs="Arial"/>
-              <w:sz w:val="20"/>
-              <w:szCs w:val="20"/>
-            </w:rPr>
-            <w:t xml:space="preserve"> would Crime spike noticeable in 2009</w:t>
+            <w:t xml:space="preserve"> i.e. would Crime spike noticeable in 2009</w:t>
           </w:r>
         </w:p>
         <w:p>
@@ -1254,41 +1226,15 @@
               <w:sz w:val="20"/>
               <w:szCs w:val="20"/>
             </w:rPr>
-            <w:t>I</w:t>
-          </w:r>
-          <w:r>
-            <w:rPr>
-              <w:rFonts w:ascii="Arial" w:hAnsi="Arial" w:cs="Arial"/>
-              <w:sz w:val="20"/>
-              <w:szCs w:val="20"/>
-            </w:rPr>
-            <w:t xml:space="preserve"> was able to attain a dataset which contains original variables from the CSO regarding criminal offences recorded in the 563 Garda Stations in the Republic of Ireland is available on an annual basis from 2003to 2016</w:t>
-          </w:r>
-          <w:r>
-            <w:rPr>
-              <w:rFonts w:ascii="Arial" w:hAnsi="Arial" w:cs="Arial"/>
-              <w:sz w:val="20"/>
-              <w:szCs w:val="20"/>
-            </w:rPr>
-            <w:t xml:space="preserve">. This dataset listed by name each Garda Station </w:t>
-          </w:r>
-          <w:proofErr w:type="gramStart"/>
-          <w:r>
-            <w:rPr>
-              <w:rFonts w:ascii="Arial" w:hAnsi="Arial" w:cs="Arial"/>
-              <w:sz w:val="20"/>
-              <w:szCs w:val="20"/>
-            </w:rPr>
-            <w:t>and also</w:t>
-          </w:r>
-          <w:proofErr w:type="gramEnd"/>
-          <w:r>
-            <w:rPr>
-              <w:rFonts w:ascii="Arial" w:hAnsi="Arial" w:cs="Arial"/>
-              <w:sz w:val="20"/>
-              <w:szCs w:val="20"/>
-            </w:rPr>
-            <w:t xml:space="preserve"> showed which Division they related to. For example, the following Stations are shown to be within the Clare Division: </w:t>
+            <w:t>I was able to attain a dataset which contains original variables from the CSO regarding criminal offences recorded in the 563 Garda Stations in the Republic of Ireland is available on an annual basis from 2003to 2016</w:t>
+          </w:r>
+          <w:r>
+            <w:rPr>
+              <w:rFonts w:ascii="Arial" w:hAnsi="Arial" w:cs="Arial"/>
+              <w:sz w:val="20"/>
+              <w:szCs w:val="20"/>
+            </w:rPr>
+            <w:t xml:space="preserve">. This dataset listed by name each Garda Station and also showed which Division they related to. For example, the following Stations are shown to be within the Clare Division: </w:t>
           </w:r>
         </w:p>
         <w:p>
@@ -1313,7 +1259,6 @@
               <w:szCs w:val="20"/>
             </w:rPr>
           </w:pPr>
-          <w:proofErr w:type="spellStart"/>
           <w:r>
             <w:rPr>
               <w:rFonts w:ascii="Arial" w:hAnsi="Arial" w:cs="Arial"/>
@@ -1324,7 +1269,6 @@
             </w:rPr>
             <w:t>Ballyvaughan</w:t>
           </w:r>
-          <w:proofErr w:type="spellEnd"/>
         </w:p>
         <w:p>
           <w:pPr>
@@ -1339,7 +1283,6 @@
               <w:szCs w:val="20"/>
             </w:rPr>
           </w:pPr>
-          <w:proofErr w:type="spellStart"/>
           <w:r>
             <w:rPr>
               <w:rFonts w:ascii="Arial" w:hAnsi="Arial" w:cs="Arial"/>
@@ -1350,7 +1293,6 @@
             </w:rPr>
             <w:t>Crusheen</w:t>
           </w:r>
-          <w:proofErr w:type="spellEnd"/>
         </w:p>
         <w:p>
           <w:pPr>
@@ -1365,7 +1307,6 @@
               <w:szCs w:val="20"/>
             </w:rPr>
           </w:pPr>
-          <w:proofErr w:type="spellStart"/>
           <w:r>
             <w:rPr>
               <w:rFonts w:ascii="Arial" w:hAnsi="Arial" w:cs="Arial"/>
@@ -1376,7 +1317,6 @@
             </w:rPr>
             <w:t>Lisdoonvarna</w:t>
           </w:r>
-          <w:proofErr w:type="spellEnd"/>
         </w:p>
         <w:p>
           <w:pPr>
@@ -1391,7 +1331,6 @@
               <w:szCs w:val="20"/>
             </w:rPr>
           </w:pPr>
-          <w:proofErr w:type="spellStart"/>
           <w:r>
             <w:rPr>
               <w:rFonts w:ascii="Arial" w:hAnsi="Arial" w:cs="Arial"/>
@@ -1402,7 +1341,6 @@
             </w:rPr>
             <w:t>Corofin</w:t>
           </w:r>
-          <w:proofErr w:type="spellEnd"/>
         </w:p>
         <w:p>
           <w:pPr>
@@ -1441,7 +1379,6 @@
               <w:szCs w:val="20"/>
             </w:rPr>
           </w:pPr>
-          <w:proofErr w:type="spellStart"/>
           <w:r>
             <w:rPr>
               <w:rFonts w:ascii="Arial" w:hAnsi="Arial" w:cs="Arial"/>
@@ -1452,7 +1389,6 @@
             </w:rPr>
             <w:t>Ennistymon</w:t>
           </w:r>
-          <w:proofErr w:type="spellEnd"/>
         </w:p>
         <w:p>
           <w:pPr>
@@ -1467,7 +1403,6 @@
               <w:szCs w:val="20"/>
             </w:rPr>
           </w:pPr>
-          <w:proofErr w:type="spellStart"/>
           <w:r>
             <w:rPr>
               <w:rFonts w:ascii="Arial" w:hAnsi="Arial" w:cs="Arial"/>
@@ -1478,7 +1413,6 @@
             </w:rPr>
             <w:t>Kildysart</w:t>
           </w:r>
-          <w:proofErr w:type="spellEnd"/>
         </w:p>
         <w:p>
           <w:pPr>
@@ -1551,7 +1485,6 @@
               <w:szCs w:val="20"/>
             </w:rPr>
           </w:pPr>
-          <w:proofErr w:type="spellStart"/>
           <w:r>
             <w:rPr>
               <w:rFonts w:ascii="Arial" w:hAnsi="Arial" w:cs="Arial"/>
@@ -1562,7 +1495,6 @@
             </w:rPr>
             <w:t>Kilrush</w:t>
           </w:r>
-          <w:proofErr w:type="spellEnd"/>
         </w:p>
         <w:p>
           <w:pPr>
@@ -1577,7 +1509,6 @@
               <w:szCs w:val="20"/>
             </w:rPr>
           </w:pPr>
-          <w:proofErr w:type="spellStart"/>
           <w:r>
             <w:rPr>
               <w:rFonts w:ascii="Arial" w:hAnsi="Arial" w:cs="Arial"/>
@@ -1588,7 +1519,6 @@
             </w:rPr>
             <w:t>Lissycasey</w:t>
           </w:r>
-          <w:proofErr w:type="spellEnd"/>
         </w:p>
         <w:p>
           <w:pPr>
@@ -1603,7 +1533,6 @@
               <w:szCs w:val="20"/>
             </w:rPr>
           </w:pPr>
-          <w:proofErr w:type="spellStart"/>
           <w:r>
             <w:rPr>
               <w:rFonts w:ascii="Arial" w:hAnsi="Arial" w:cs="Arial"/>
@@ -1612,31 +1541,8 @@
               <w:szCs w:val="20"/>
               <w:lang w:eastAsia="en-IE"/>
             </w:rPr>
-            <w:t>Miltown</w:t>
-          </w:r>
-          <w:proofErr w:type="spellEnd"/>
-          <w:r>
-            <w:rPr>
-              <w:rFonts w:ascii="Arial" w:hAnsi="Arial" w:cs="Arial"/>
-              <w:color w:val="000000"/>
-              <w:sz w:val="20"/>
-              <w:szCs w:val="20"/>
-              <w:lang w:eastAsia="en-IE"/>
-            </w:rPr>
-            <w:t xml:space="preserve"> </w:t>
-          </w:r>
-          <w:proofErr w:type="spellStart"/>
-          <w:r>
-            <w:rPr>
-              <w:rFonts w:ascii="Arial" w:hAnsi="Arial" w:cs="Arial"/>
-              <w:color w:val="000000"/>
-              <w:sz w:val="20"/>
-              <w:szCs w:val="20"/>
-              <w:lang w:eastAsia="en-IE"/>
-            </w:rPr>
-            <w:t>Malbay</w:t>
-          </w:r>
-          <w:proofErr w:type="spellEnd"/>
+            <w:t>Miltown Malbay</w:t>
+          </w:r>
         </w:p>
         <w:p>
           <w:pPr>
@@ -1675,7 +1581,6 @@
               <w:szCs w:val="20"/>
             </w:rPr>
           </w:pPr>
-          <w:proofErr w:type="spellStart"/>
           <w:r>
             <w:rPr>
               <w:rFonts w:ascii="Arial" w:hAnsi="Arial" w:cs="Arial"/>
@@ -1686,7 +1591,6 @@
             </w:rPr>
             <w:t>Scariff</w:t>
           </w:r>
-          <w:proofErr w:type="spellEnd"/>
         </w:p>
         <w:p>
           <w:pPr>
@@ -1725,7 +1629,6 @@
               <w:szCs w:val="20"/>
             </w:rPr>
           </w:pPr>
-          <w:proofErr w:type="spellStart"/>
           <w:r>
             <w:rPr>
               <w:rFonts w:ascii="Arial" w:hAnsi="Arial" w:cs="Arial"/>
@@ -1736,7 +1639,6 @@
             </w:rPr>
             <w:t>Sixmilebridge</w:t>
           </w:r>
-          <w:proofErr w:type="spellEnd"/>
         </w:p>
         <w:p>
           <w:pPr>
@@ -1751,7 +1653,6 @@
               <w:szCs w:val="20"/>
             </w:rPr>
           </w:pPr>
-          <w:proofErr w:type="spellStart"/>
           <w:r>
             <w:rPr>
               <w:rFonts w:ascii="Arial" w:hAnsi="Arial" w:cs="Arial"/>
@@ -1760,18 +1661,7 @@
               <w:szCs w:val="20"/>
               <w:lang w:eastAsia="en-IE"/>
             </w:rPr>
-            <w:t>Tulla</w:t>
-          </w:r>
-          <w:proofErr w:type="spellEnd"/>
-          <w:r>
-            <w:rPr>
-              <w:rFonts w:ascii="Arial" w:hAnsi="Arial" w:cs="Arial"/>
-              <w:color w:val="000000"/>
-              <w:sz w:val="20"/>
-              <w:szCs w:val="20"/>
-              <w:lang w:eastAsia="en-IE"/>
-            </w:rPr>
-            <w:t>.</w:t>
+            <w:t>Tulla.</w:t>
           </w:r>
         </w:p>
         <w:p>
@@ -1822,25 +1712,7 @@
               <w:sz w:val="20"/>
               <w:szCs w:val="20"/>
             </w:rPr>
-            <w:t xml:space="preserve">e a specific county and include all the relevant stations. There are a few </w:t>
-          </w:r>
-          <w:proofErr w:type="gramStart"/>
-          <w:r>
-            <w:rPr>
-              <w:rFonts w:ascii="Arial" w:hAnsi="Arial" w:cs="Arial"/>
-              <w:sz w:val="20"/>
-              <w:szCs w:val="20"/>
-            </w:rPr>
-            <w:t>exception</w:t>
-          </w:r>
-          <w:proofErr w:type="gramEnd"/>
-          <w:r>
-            <w:rPr>
-              <w:rFonts w:ascii="Arial" w:hAnsi="Arial" w:cs="Arial"/>
-              <w:sz w:val="20"/>
-              <w:szCs w:val="20"/>
-            </w:rPr>
-            <w:t xml:space="preserve"> to this.</w:t>
+            <w:t>e a specific county and include all the relevant stations. There are a few exception to this.</w:t>
           </w:r>
         </w:p>
         <w:p>
@@ -1862,25 +1734,7 @@
               <w:sz w:val="20"/>
               <w:szCs w:val="20"/>
             </w:rPr>
-            <w:t xml:space="preserve">Dublin </w:t>
-          </w:r>
-          <w:proofErr w:type="gramStart"/>
-          <w:r>
-            <w:rPr>
-              <w:rFonts w:ascii="Arial" w:hAnsi="Arial" w:cs="Arial"/>
-              <w:sz w:val="20"/>
-              <w:szCs w:val="20"/>
-            </w:rPr>
-            <w:t>Stations :</w:t>
-          </w:r>
-          <w:proofErr w:type="gramEnd"/>
-          <w:r>
-            <w:rPr>
-              <w:rFonts w:ascii="Arial" w:hAnsi="Arial" w:cs="Arial"/>
-              <w:sz w:val="20"/>
-              <w:szCs w:val="20"/>
-            </w:rPr>
-            <w:t xml:space="preserve"> Due to the scale of the population of Dublin, the stations are broken down into six divisions. Eastern, Northern, North Central, Western, Southern and Southern Central</w:t>
+            <w:t>Dublin Stations : Due to the scale of the population of Dublin, the stations are broken down into six divisions. Eastern, Northern, North Central, Western, Southern and Southern Central</w:t>
           </w:r>
         </w:p>
         <w:p>
@@ -1940,43 +1794,7 @@
               <w:sz w:val="20"/>
               <w:szCs w:val="20"/>
             </w:rPr>
-            <w:t xml:space="preserve">There are also </w:t>
-          </w:r>
-          <w:proofErr w:type="gramStart"/>
-          <w:r>
-            <w:rPr>
-              <w:rFonts w:ascii="Arial" w:hAnsi="Arial" w:cs="Arial"/>
-              <w:sz w:val="20"/>
-              <w:szCs w:val="20"/>
-            </w:rPr>
-            <w:t>a number of</w:t>
-          </w:r>
-          <w:proofErr w:type="gramEnd"/>
-          <w:r>
-            <w:rPr>
-              <w:rFonts w:ascii="Arial" w:hAnsi="Arial" w:cs="Arial"/>
-              <w:sz w:val="20"/>
-              <w:szCs w:val="20"/>
-            </w:rPr>
-            <w:t xml:space="preserve"> counties where the stations are combined into a single division. This </w:t>
-          </w:r>
-          <w:proofErr w:type="gramStart"/>
-          <w:r>
-            <w:rPr>
-              <w:rFonts w:ascii="Arial" w:hAnsi="Arial" w:cs="Arial"/>
-              <w:sz w:val="20"/>
-              <w:szCs w:val="20"/>
-            </w:rPr>
-            <w:t>includes:</w:t>
-          </w:r>
-          <w:proofErr w:type="gramEnd"/>
-          <w:r>
-            <w:rPr>
-              <w:rFonts w:ascii="Arial" w:hAnsi="Arial" w:cs="Arial"/>
-              <w:sz w:val="20"/>
-              <w:szCs w:val="20"/>
-            </w:rPr>
-            <w:t xml:space="preserve"> Kilkenny/Carlow, Cavan/Monaghan, Laois/Offaly, Roscommon/Longford, Sligo/Leitrim,</w:t>
+            <w:t>There are also a number of counties where the stations are combined into a single division. This includes: Kilkenny/Carlow, Cavan/Monaghan, Laois/Offaly, Roscommon/Longford, Sligo/Leitrim,</w:t>
           </w:r>
         </w:p>
         <w:p>
@@ -2042,25 +1860,7 @@
               <w:sz w:val="20"/>
               <w:szCs w:val="20"/>
             </w:rPr>
-            <w:t xml:space="preserve">Attempts or threats to murder, assaults, harassments and related </w:t>
-          </w:r>
-          <w:proofErr w:type="gramStart"/>
-          <w:r>
-            <w:rPr>
-              <w:rFonts w:ascii="Arial" w:hAnsi="Arial" w:cs="Arial"/>
-              <w:sz w:val="20"/>
-              <w:szCs w:val="20"/>
-            </w:rPr>
-            <w:t>offences</w:t>
-          </w:r>
-          <w:proofErr w:type="gramEnd"/>
-          <w:r>
-            <w:rPr>
-              <w:rFonts w:ascii="Arial" w:hAnsi="Arial" w:cs="Arial"/>
-              <w:sz w:val="20"/>
-              <w:szCs w:val="20"/>
-            </w:rPr>
-            <w:t xml:space="preserve"> </w:t>
+            <w:t xml:space="preserve">Attempts or threats to murder, assaults, harassments and related offences </w:t>
           </w:r>
         </w:p>
         <w:p>
@@ -2126,25 +1926,7 @@
               <w:sz w:val="20"/>
               <w:szCs w:val="20"/>
             </w:rPr>
-            <w:t xml:space="preserve">Robbery, </w:t>
-          </w:r>
-          <w:proofErr w:type="gramStart"/>
-          <w:r>
-            <w:rPr>
-              <w:rFonts w:ascii="Arial" w:hAnsi="Arial" w:cs="Arial"/>
-              <w:sz w:val="20"/>
-              <w:szCs w:val="20"/>
-            </w:rPr>
-            <w:t>extortion</w:t>
-          </w:r>
-          <w:proofErr w:type="gramEnd"/>
-          <w:r>
-            <w:rPr>
-              <w:rFonts w:ascii="Arial" w:hAnsi="Arial" w:cs="Arial"/>
-              <w:sz w:val="20"/>
-              <w:szCs w:val="20"/>
-            </w:rPr>
-            <w:t xml:space="preserve"> and hijacking offences </w:t>
+            <w:t xml:space="preserve">Robbery, extortion and hijacking offences </w:t>
           </w:r>
         </w:p>
         <w:p>
@@ -2210,25 +1992,7 @@
               <w:sz w:val="20"/>
               <w:szCs w:val="20"/>
             </w:rPr>
-            <w:t xml:space="preserve">Fraud, </w:t>
-          </w:r>
-          <w:proofErr w:type="gramStart"/>
-          <w:r>
-            <w:rPr>
-              <w:rFonts w:ascii="Arial" w:hAnsi="Arial" w:cs="Arial"/>
-              <w:sz w:val="20"/>
-              <w:szCs w:val="20"/>
-            </w:rPr>
-            <w:t>deception</w:t>
-          </w:r>
-          <w:proofErr w:type="gramEnd"/>
-          <w:r>
-            <w:rPr>
-              <w:rFonts w:ascii="Arial" w:hAnsi="Arial" w:cs="Arial"/>
-              <w:sz w:val="20"/>
-              <w:szCs w:val="20"/>
-            </w:rPr>
-            <w:t xml:space="preserve"> and related offences</w:t>
+            <w:t>Fraud, deception and related offences</w:t>
           </w:r>
         </w:p>
         <w:p>
@@ -2455,38 +2219,8 @@
               <w:sz w:val="20"/>
               <w:szCs w:val="20"/>
             </w:rPr>
-            <w:t xml:space="preserve">import </w:t>
-          </w:r>
-          <w:proofErr w:type="spellStart"/>
-          <w:proofErr w:type="gramStart"/>
-          <w:r>
-            <w:rPr>
-              <w:rFonts w:ascii="Arial" w:hAnsi="Arial" w:cs="Arial"/>
-              <w:sz w:val="20"/>
-              <w:szCs w:val="20"/>
-            </w:rPr>
-            <w:t>matplotlib.pyplot</w:t>
-          </w:r>
-          <w:proofErr w:type="spellEnd"/>
-          <w:proofErr w:type="gramEnd"/>
-          <w:r>
-            <w:rPr>
-              <w:rFonts w:ascii="Arial" w:hAnsi="Arial" w:cs="Arial"/>
-              <w:sz w:val="20"/>
-              <w:szCs w:val="20"/>
-            </w:rPr>
-            <w:t xml:space="preserve"> as </w:t>
-          </w:r>
-          <w:proofErr w:type="spellStart"/>
-          <w:r>
-            <w:rPr>
-              <w:rFonts w:ascii="Arial" w:hAnsi="Arial" w:cs="Arial"/>
-              <w:sz w:val="20"/>
-              <w:szCs w:val="20"/>
-            </w:rPr>
-            <w:t>plt</w:t>
-          </w:r>
-          <w:proofErr w:type="spellEnd"/>
+            <w:t>import matplotlib.pyplot as plt</w:t>
+          </w:r>
         </w:p>
         <w:p>
           <w:pPr>
@@ -2528,44 +2262,8 @@
               <w:sz w:val="20"/>
               <w:szCs w:val="20"/>
             </w:rPr>
-            <w:t xml:space="preserve">import </w:t>
-          </w:r>
-          <w:proofErr w:type="spellStart"/>
-          <w:r>
-            <w:rPr>
-              <w:rFonts w:ascii="Arial" w:hAnsi="Arial" w:cs="Arial"/>
-              <w:sz w:val="20"/>
-              <w:szCs w:val="20"/>
-            </w:rPr>
-            <w:t>numpy</w:t>
-          </w:r>
-          <w:proofErr w:type="spellEnd"/>
-          <w:r>
-            <w:rPr>
-              <w:rFonts w:ascii="Arial" w:hAnsi="Arial" w:cs="Arial"/>
-              <w:sz w:val="20"/>
-              <w:szCs w:val="20"/>
-            </w:rPr>
-            <w:t xml:space="preserve"> as </w:t>
-          </w:r>
-          <w:proofErr w:type="gramStart"/>
-          <w:r>
-            <w:rPr>
-              <w:rFonts w:ascii="Arial" w:hAnsi="Arial" w:cs="Arial"/>
-              <w:sz w:val="20"/>
-              <w:szCs w:val="20"/>
-            </w:rPr>
-            <w:t>n</w:t>
-          </w:r>
-          <w:r>
-            <w:rPr>
-              <w:rFonts w:ascii="Arial" w:hAnsi="Arial" w:cs="Arial"/>
-              <w:sz w:val="20"/>
-              <w:szCs w:val="20"/>
-            </w:rPr>
-            <w:t>p</w:t>
-          </w:r>
-          <w:proofErr w:type="gramEnd"/>
+            <w:t>import numpy as np</w:t>
+          </w:r>
         </w:p>
         <w:p>
           <w:pPr>
@@ -2607,18 +2305,8 @@
               <w:sz w:val="20"/>
               <w:szCs w:val="20"/>
             </w:rPr>
-            <w:t xml:space="preserve">import pandas as </w:t>
-          </w:r>
-          <w:proofErr w:type="gramStart"/>
-          <w:r>
-            <w:rPr>
-              <w:rFonts w:ascii="Arial" w:hAnsi="Arial" w:cs="Arial"/>
-              <w:sz w:val="20"/>
-              <w:szCs w:val="20"/>
-            </w:rPr>
-            <w:t>pd</w:t>
-          </w:r>
-          <w:proofErr w:type="gramEnd"/>
+            <w:t>import pandas as pd</w:t>
+          </w:r>
         </w:p>
         <w:p>
           <w:pPr>
@@ -2660,20 +2348,8 @@
               <w:sz w:val="20"/>
               <w:szCs w:val="20"/>
             </w:rPr>
-            <w:t xml:space="preserve">import seaborn as </w:t>
-          </w:r>
-          <w:proofErr w:type="spellStart"/>
-          <w:proofErr w:type="gramStart"/>
-          <w:r>
-            <w:rPr>
-              <w:rFonts w:ascii="Arial" w:hAnsi="Arial" w:cs="Arial"/>
-              <w:sz w:val="20"/>
-              <w:szCs w:val="20"/>
-            </w:rPr>
-            <w:t>sns</w:t>
-          </w:r>
-          <w:proofErr w:type="spellEnd"/>
-          <w:proofErr w:type="gramEnd"/>
+            <w:t>import seaborn as sns</w:t>
+          </w:r>
         </w:p>
         <w:p>
           <w:pPr>
@@ -2715,18 +2391,8 @@
               <w:sz w:val="20"/>
               <w:szCs w:val="20"/>
             </w:rPr>
-            <w:t xml:space="preserve">import </w:t>
-          </w:r>
-          <w:proofErr w:type="gramStart"/>
-          <w:r>
-            <w:rPr>
-              <w:rFonts w:ascii="Arial" w:hAnsi="Arial" w:cs="Arial"/>
-              <w:sz w:val="20"/>
-              <w:szCs w:val="20"/>
-            </w:rPr>
-            <w:t>requests</w:t>
-          </w:r>
-          <w:proofErr w:type="gramEnd"/>
+            <w:t>import requests</w:t>
+          </w:r>
         </w:p>
         <w:p>
           <w:pPr>
@@ -2793,53 +2459,7 @@
               <w:sz w:val="20"/>
               <w:szCs w:val="20"/>
             </w:rPr>
-            <w:t xml:space="preserve">I used the pandas to import my CVS file and labelled it </w:t>
-          </w:r>
-          <w:proofErr w:type="spellStart"/>
-          <w:r>
-            <w:rPr>
-              <w:rFonts w:ascii="Arial" w:hAnsi="Arial" w:cs="Arial"/>
-              <w:sz w:val="20"/>
-              <w:szCs w:val="20"/>
-            </w:rPr>
-            <w:t>Garda_Station_Stats</w:t>
-          </w:r>
-          <w:proofErr w:type="spellEnd"/>
-          <w:r>
-            <w:rPr>
-              <w:rFonts w:ascii="Arial" w:hAnsi="Arial" w:cs="Arial"/>
-              <w:sz w:val="20"/>
-              <w:szCs w:val="20"/>
-            </w:rPr>
-            <w:t xml:space="preserve">. I had to add r” to be beginning of the </w:t>
-          </w:r>
-          <w:proofErr w:type="spellStart"/>
-          <w:proofErr w:type="gramStart"/>
-          <w:r>
-            <w:rPr>
-              <w:rFonts w:ascii="Arial" w:hAnsi="Arial" w:cs="Arial"/>
-              <w:sz w:val="20"/>
-              <w:szCs w:val="20"/>
-            </w:rPr>
-            <w:t>pd.read</w:t>
-          </w:r>
-          <w:proofErr w:type="gramEnd"/>
-          <w:r>
-            <w:rPr>
-              <w:rFonts w:ascii="Arial" w:hAnsi="Arial" w:cs="Arial"/>
-              <w:sz w:val="20"/>
-              <w:szCs w:val="20"/>
-            </w:rPr>
-            <w:t>_csv</w:t>
-          </w:r>
-          <w:proofErr w:type="spellEnd"/>
-          <w:r>
-            <w:rPr>
-              <w:rFonts w:ascii="Arial" w:hAnsi="Arial" w:cs="Arial"/>
-              <w:sz w:val="20"/>
-              <w:szCs w:val="20"/>
-            </w:rPr>
-            <w:t>() function in order to get my file to import.</w:t>
+            <w:t>I used the pandas to import my CVS file and labelled it Garda_Station_Stats. I had to add r” to be beginning of the pd.read_csv() function in order to get my file to import.</w:t>
           </w:r>
         </w:p>
         <w:p>
@@ -2981,25 +2601,7 @@
               <w:sz w:val="20"/>
               <w:szCs w:val="20"/>
             </w:rPr>
-            <w:t xml:space="preserve">I wanted to confirm all the column names within my imported CSV. I used a for loop linking key word col to </w:t>
-          </w:r>
-          <w:proofErr w:type="gramStart"/>
-          <w:r>
-            <w:rPr>
-              <w:rFonts w:ascii="Arial" w:hAnsi="Arial" w:cs="Arial"/>
-              <w:sz w:val="20"/>
-              <w:szCs w:val="20"/>
-            </w:rPr>
-            <w:t>the .columns</w:t>
-          </w:r>
-          <w:proofErr w:type="gramEnd"/>
-          <w:r>
-            <w:rPr>
-              <w:rFonts w:ascii="Arial" w:hAnsi="Arial" w:cs="Arial"/>
-              <w:sz w:val="20"/>
-              <w:szCs w:val="20"/>
-            </w:rPr>
-            <w:t xml:space="preserve"> </w:t>
+            <w:t xml:space="preserve">I wanted to confirm all the column names within my imported CSV. I used a for loop linking key word col to the .columns </w:t>
           </w:r>
           <w:r>
             <w:rPr>
@@ -3167,25 +2769,7 @@
               <w:sz w:val="20"/>
               <w:szCs w:val="20"/>
             </w:rPr>
-            <w:t xml:space="preserve"> </w:t>
-          </w:r>
-          <w:proofErr w:type="spellStart"/>
-          <w:r>
-            <w:rPr>
-              <w:rFonts w:ascii="Arial" w:hAnsi="Arial" w:cs="Arial"/>
-              <w:sz w:val="20"/>
-              <w:szCs w:val="20"/>
-            </w:rPr>
-            <w:t>GSS_Sorted_Divisions</w:t>
-          </w:r>
-          <w:proofErr w:type="spellEnd"/>
-          <w:r>
-            <w:rPr>
-              <w:rFonts w:ascii="Arial" w:hAnsi="Arial" w:cs="Arial"/>
-              <w:sz w:val="20"/>
-              <w:szCs w:val="20"/>
-            </w:rPr>
-            <w:t xml:space="preserve"> by sorting GSS by the values within the Divisions column first, then the Station colum</w:t>
+            <w:t xml:space="preserve"> GSS_Sorted_Divisions by sorting GSS by the values within the Divisions column first, then the Station colum</w:t>
           </w:r>
           <w:r>
             <w:rPr>
@@ -3285,18 +2869,8 @@
               <w:sz w:val="20"/>
               <w:szCs w:val="20"/>
             </w:rPr>
-            <w:t xml:space="preserve"> </w:t>
-          </w:r>
-          <w:proofErr w:type="spellStart"/>
-          <w:r>
-            <w:rPr>
-              <w:rFonts w:ascii="Arial" w:hAnsi="Arial" w:cs="Arial"/>
-              <w:sz w:val="20"/>
-              <w:szCs w:val="20"/>
-            </w:rPr>
-            <w:t>GSS_GROUPBY_Division</w:t>
-          </w:r>
-          <w:proofErr w:type="spellEnd"/>
+            <w:t xml:space="preserve"> GSS_GROUPBY_Division</w:t>
+          </w:r>
           <w:r>
             <w:rPr>
               <w:rFonts w:ascii="Arial" w:hAnsi="Arial" w:cs="Arial"/>
@@ -3371,51 +2945,15 @@
               <w:sz w:val="20"/>
               <w:szCs w:val="20"/>
             </w:rPr>
-            <w:t xml:space="preserve">I used </w:t>
-          </w:r>
-          <w:proofErr w:type="spellStart"/>
-          <w:r>
-            <w:rPr>
-              <w:rFonts w:ascii="Arial" w:hAnsi="Arial" w:cs="Arial"/>
-              <w:sz w:val="20"/>
-              <w:szCs w:val="20"/>
-            </w:rPr>
-            <w:t>drop_duplicates</w:t>
-          </w:r>
-          <w:proofErr w:type="spellEnd"/>
-          <w:r>
-            <w:rPr>
-              <w:rFonts w:ascii="Arial" w:hAnsi="Arial" w:cs="Arial"/>
-              <w:sz w:val="20"/>
-              <w:szCs w:val="20"/>
-            </w:rPr>
-            <w:t xml:space="preserve"> on a subset</w:t>
-          </w:r>
-          <w:r>
-            <w:rPr>
-              <w:rFonts w:ascii="Arial" w:hAnsi="Arial" w:cs="Arial"/>
-              <w:sz w:val="20"/>
-              <w:szCs w:val="20"/>
-            </w:rPr>
-            <w:t xml:space="preserve"> of GSS which only had the “Divisions” column. After dropping </w:t>
-          </w:r>
-          <w:proofErr w:type="gramStart"/>
-          <w:r>
-            <w:rPr>
-              <w:rFonts w:ascii="Arial" w:hAnsi="Arial" w:cs="Arial"/>
-              <w:sz w:val="20"/>
-              <w:szCs w:val="20"/>
-            </w:rPr>
-            <w:t>duplicates</w:t>
-          </w:r>
-          <w:proofErr w:type="gramEnd"/>
-          <w:r>
-            <w:rPr>
-              <w:rFonts w:ascii="Arial" w:hAnsi="Arial" w:cs="Arial"/>
-              <w:sz w:val="20"/>
-              <w:szCs w:val="20"/>
-            </w:rPr>
-            <w:t xml:space="preserve"> I was able to get a list of the Divisions</w:t>
+            <w:t>I used drop_duplicates on a subset</w:t>
+          </w:r>
+          <w:r>
+            <w:rPr>
+              <w:rFonts w:ascii="Arial" w:hAnsi="Arial" w:cs="Arial"/>
+              <w:sz w:val="20"/>
+              <w:szCs w:val="20"/>
+            </w:rPr>
+            <w:t xml:space="preserve"> of GSS which only had the “Divisions” column. After dropping duplicates I was able to get a list of the Divisions</w:t>
           </w:r>
           <w:r>
             <w:rPr>
@@ -3529,25 +3067,7 @@
               <w:sz w:val="20"/>
               <w:szCs w:val="20"/>
             </w:rPr>
-            <w:t xml:space="preserve"> (a dictionary would not have </w:t>
-          </w:r>
-          <w:proofErr w:type="gramStart"/>
-          <w:r>
-            <w:rPr>
-              <w:rFonts w:ascii="Arial" w:hAnsi="Arial" w:cs="Arial"/>
-              <w:sz w:val="20"/>
-              <w:szCs w:val="20"/>
-            </w:rPr>
-            <w:t>be</w:t>
-          </w:r>
-          <w:proofErr w:type="gramEnd"/>
-          <w:r>
-            <w:rPr>
-              <w:rFonts w:ascii="Arial" w:hAnsi="Arial" w:cs="Arial"/>
-              <w:sz w:val="20"/>
-              <w:szCs w:val="20"/>
-            </w:rPr>
-            <w:t xml:space="preserve"> of use in this instance)</w:t>
+            <w:t xml:space="preserve"> (a dictionary would not have be of use in this instance)</w:t>
           </w:r>
         </w:p>
         <w:p>
@@ -3844,51 +3364,55 @@
               <w:rFonts w:ascii="Arial" w:hAnsi="Arial" w:cs="Arial"/>
               <w:lang w:eastAsia="ar-SA"/>
             </w:rPr>
-            <w:t xml:space="preserve">My next step </w:t>
-          </w:r>
-          <w:proofErr w:type="gramStart"/>
+            <w:t>My next step was  c</w:t>
+          </w:r>
           <w:r>
             <w:rPr>
               <w:rFonts w:ascii="Arial" w:hAnsi="Arial" w:cs="Arial"/>
               <w:lang w:eastAsia="ar-SA"/>
             </w:rPr>
-            <w:t>was  c</w:t>
+            <w:t xml:space="preserve">reating a </w:t>
           </w:r>
           <w:r>
             <w:rPr>
               <w:rFonts w:ascii="Arial" w:hAnsi="Arial" w:cs="Arial"/>
               <w:lang w:eastAsia="ar-SA"/>
             </w:rPr>
-            <w:t>reating</w:t>
-          </w:r>
-          <w:proofErr w:type="gramEnd"/>
+            <w:t>sub data frame</w:t>
+          </w:r>
           <w:r>
             <w:rPr>
               <w:rFonts w:ascii="Arial" w:hAnsi="Arial" w:cs="Arial"/>
               <w:lang w:eastAsia="ar-SA"/>
             </w:rPr>
-            <w:t xml:space="preserve"> a </w:t>
-          </w:r>
-          <w:r>
+            <w:t xml:space="preserve"> as the subset of GSS for all rows where the Division was included in a my above created lists. I did this with the line:</w:t>
+          </w:r>
+        </w:p>
+        <w:p>
+          <w:pPr>
+            <w:pStyle w:val="HTMLPreformatted"/>
+            <w:shd w:val="clear" w:color="auto" w:fill="FFFFFF"/>
             <w:rPr>
               <w:rFonts w:ascii="Arial" w:hAnsi="Arial" w:cs="Arial"/>
               <w:lang w:eastAsia="ar-SA"/>
             </w:rPr>
-            <w:t>sub data frame</w:t>
-          </w:r>
-          <w:r>
+          </w:pPr>
+        </w:p>
+        <w:p>
+          <w:pPr>
+            <w:pStyle w:val="HTMLPreformatted"/>
+            <w:shd w:val="clear" w:color="auto" w:fill="FFFFFF"/>
             <w:rPr>
               <w:rFonts w:ascii="Arial" w:hAnsi="Arial" w:cs="Arial"/>
               <w:lang w:eastAsia="ar-SA"/>
             </w:rPr>
-            <w:t xml:space="preserve"> as the subset of GSS for all rows where the Division was included in a my above created lists</w:t>
-          </w:r>
+          </w:pPr>
           <w:r>
             <w:rPr>
               <w:rFonts w:ascii="Arial" w:hAnsi="Arial" w:cs="Arial"/>
               <w:lang w:eastAsia="ar-SA"/>
             </w:rPr>
-            <w:t>. I did this with the line:</w:t>
+            <w:t>GSS[GSS[“Divisions”].isin(Listname)]</w:t>
           </w:r>
         </w:p>
         <w:p>
@@ -3915,26 +3439,22 @@
               <w:rFonts w:ascii="Arial" w:hAnsi="Arial" w:cs="Arial"/>
               <w:lang w:eastAsia="ar-SA"/>
             </w:rPr>
-            <w:t>GSS[GSS[“Divisions”</w:t>
-          </w:r>
-          <w:proofErr w:type="gramStart"/>
+            <w:t xml:space="preserve">I now had a </w:t>
+          </w:r>
           <w:r>
             <w:rPr>
               <w:rFonts w:ascii="Arial" w:hAnsi="Arial" w:cs="Arial"/>
               <w:lang w:eastAsia="ar-SA"/>
             </w:rPr>
-            <w:t>].</w:t>
-          </w:r>
-          <w:proofErr w:type="spellStart"/>
+            <w:t xml:space="preserve">three sub data frames </w:t>
+          </w:r>
           <w:r>
             <w:rPr>
               <w:rFonts w:ascii="Arial" w:hAnsi="Arial" w:cs="Arial"/>
               <w:lang w:eastAsia="ar-SA"/>
             </w:rPr>
-            <w:t>isin</w:t>
-          </w:r>
-          <w:proofErr w:type="spellEnd"/>
-          <w:proofErr w:type="gramEnd"/>
+            <w:t xml:space="preserve"> </w:t>
+          </w:r>
           <w:r>
             <w:rPr>
               <w:rFonts w:ascii="Arial" w:hAnsi="Arial" w:cs="Arial"/>
@@ -3942,21 +3462,26 @@
             </w:rPr>
             <w:t>(</w:t>
           </w:r>
-          <w:proofErr w:type="spellStart"/>
           <w:r>
             <w:rPr>
               <w:rFonts w:ascii="Arial" w:hAnsi="Arial" w:cs="Arial"/>
               <w:lang w:eastAsia="ar-SA"/>
             </w:rPr>
-            <w:t>Listname</w:t>
-          </w:r>
-          <w:proofErr w:type="spellEnd"/>
+            <w:t>Dublin_Crime, Galway_Crime and Cork_Crime</w:t>
+          </w:r>
           <w:r>
             <w:rPr>
               <w:rFonts w:ascii="Arial" w:hAnsi="Arial" w:cs="Arial"/>
               <w:lang w:eastAsia="ar-SA"/>
             </w:rPr>
-            <w:t>)]</w:t>
+            <w:t>)</w:t>
+          </w:r>
+          <w:r>
+            <w:rPr>
+              <w:rFonts w:ascii="Arial" w:hAnsi="Arial" w:cs="Arial"/>
+              <w:lang w:eastAsia="ar-SA"/>
+            </w:rPr>
+            <w:t xml:space="preserve"> which I knew included all the data relating to all the Stations for each region.</w:t>
           </w:r>
         </w:p>
         <w:p>
@@ -3983,181 +3508,21 @@
               <w:rFonts w:ascii="Arial" w:hAnsi="Arial" w:cs="Arial"/>
               <w:lang w:eastAsia="ar-SA"/>
             </w:rPr>
-            <w:t xml:space="preserve">I now had a </w:t>
+            <w:t xml:space="preserve">I then </w:t>
           </w:r>
           <w:r>
             <w:rPr>
               <w:rFonts w:ascii="Arial" w:hAnsi="Arial" w:cs="Arial"/>
               <w:lang w:eastAsia="ar-SA"/>
             </w:rPr>
-            <w:t xml:space="preserve">three sub data </w:t>
-          </w:r>
-          <w:proofErr w:type="gramStart"/>
+            <w:t xml:space="preserve">created two </w:t>
+          </w:r>
           <w:r>
             <w:rPr>
               <w:rFonts w:ascii="Arial" w:hAnsi="Arial" w:cs="Arial"/>
               <w:lang w:eastAsia="ar-SA"/>
             </w:rPr>
-            <w:t xml:space="preserve">frames </w:t>
-          </w:r>
-          <w:r>
-            <w:rPr>
-              <w:rFonts w:ascii="Arial" w:hAnsi="Arial" w:cs="Arial"/>
-              <w:lang w:eastAsia="ar-SA"/>
-            </w:rPr>
-            <w:t xml:space="preserve"> </w:t>
-          </w:r>
-          <w:r>
-            <w:rPr>
-              <w:rFonts w:ascii="Arial" w:hAnsi="Arial" w:cs="Arial"/>
-              <w:lang w:eastAsia="ar-SA"/>
-            </w:rPr>
-            <w:t>(</w:t>
-          </w:r>
-          <w:proofErr w:type="spellStart"/>
-          <w:proofErr w:type="gramEnd"/>
-          <w:r>
-            <w:rPr>
-              <w:rFonts w:ascii="Arial" w:hAnsi="Arial" w:cs="Arial"/>
-              <w:lang w:eastAsia="ar-SA"/>
-            </w:rPr>
-            <w:t>Dublin_Crime</w:t>
-          </w:r>
-          <w:proofErr w:type="spellEnd"/>
-          <w:r>
-            <w:rPr>
-              <w:rFonts w:ascii="Arial" w:hAnsi="Arial" w:cs="Arial"/>
-              <w:lang w:eastAsia="ar-SA"/>
-            </w:rPr>
-            <w:t xml:space="preserve">, </w:t>
-          </w:r>
-          <w:proofErr w:type="spellStart"/>
-          <w:r>
-            <w:rPr>
-              <w:rFonts w:ascii="Arial" w:hAnsi="Arial" w:cs="Arial"/>
-              <w:lang w:eastAsia="ar-SA"/>
-            </w:rPr>
-            <w:t>Galway_Crime</w:t>
-          </w:r>
-          <w:proofErr w:type="spellEnd"/>
-          <w:r>
-            <w:rPr>
-              <w:rFonts w:ascii="Arial" w:hAnsi="Arial" w:cs="Arial"/>
-              <w:lang w:eastAsia="ar-SA"/>
-            </w:rPr>
-            <w:t xml:space="preserve"> and </w:t>
-          </w:r>
-          <w:proofErr w:type="spellStart"/>
-          <w:r>
-            <w:rPr>
-              <w:rFonts w:ascii="Arial" w:hAnsi="Arial" w:cs="Arial"/>
-              <w:lang w:eastAsia="ar-SA"/>
-            </w:rPr>
-            <w:t>Cork_Crime</w:t>
-          </w:r>
-          <w:proofErr w:type="spellEnd"/>
-          <w:r>
-            <w:rPr>
-              <w:rFonts w:ascii="Arial" w:hAnsi="Arial" w:cs="Arial"/>
-              <w:lang w:eastAsia="ar-SA"/>
-            </w:rPr>
-            <w:t>)</w:t>
-          </w:r>
-          <w:r>
-            <w:rPr>
-              <w:rFonts w:ascii="Arial" w:hAnsi="Arial" w:cs="Arial"/>
-              <w:lang w:eastAsia="ar-SA"/>
-            </w:rPr>
-            <w:t xml:space="preserve"> which I knew included all the data relating to all the Stations for each region.</w:t>
-          </w:r>
-        </w:p>
-        <w:p>
-          <w:pPr>
-            <w:pStyle w:val="HTMLPreformatted"/>
-            <w:shd w:val="clear" w:color="auto" w:fill="FFFFFF"/>
-            <w:rPr>
-              <w:rFonts w:ascii="Arial" w:hAnsi="Arial" w:cs="Arial"/>
-              <w:lang w:eastAsia="ar-SA"/>
-            </w:rPr>
-          </w:pPr>
-        </w:p>
-        <w:p>
-          <w:pPr>
-            <w:pStyle w:val="HTMLPreformatted"/>
-            <w:shd w:val="clear" w:color="auto" w:fill="FFFFFF"/>
-            <w:rPr>
-              <w:rFonts w:ascii="Arial" w:hAnsi="Arial" w:cs="Arial"/>
-              <w:lang w:eastAsia="ar-SA"/>
-            </w:rPr>
-          </w:pPr>
-          <w:r>
-            <w:rPr>
-              <w:rFonts w:ascii="Arial" w:hAnsi="Arial" w:cs="Arial"/>
-              <w:lang w:eastAsia="ar-SA"/>
-            </w:rPr>
-            <w:t xml:space="preserve">I then </w:t>
-          </w:r>
-          <w:r>
-            <w:rPr>
-              <w:rFonts w:ascii="Arial" w:hAnsi="Arial" w:cs="Arial"/>
-              <w:lang w:eastAsia="ar-SA"/>
-            </w:rPr>
-            <w:t xml:space="preserve">created two </w:t>
-          </w:r>
-          <w:r>
-            <w:rPr>
-              <w:rFonts w:ascii="Arial" w:hAnsi="Arial" w:cs="Arial"/>
-              <w:lang w:eastAsia="ar-SA"/>
-            </w:rPr>
-            <w:t>re-</w:t>
-          </w:r>
-          <w:proofErr w:type="gramStart"/>
-          <w:r>
-            <w:rPr>
-              <w:rFonts w:ascii="Arial" w:hAnsi="Arial" w:cs="Arial"/>
-              <w:lang w:eastAsia="ar-SA"/>
-            </w:rPr>
-            <w:t>usable  functions</w:t>
-          </w:r>
-          <w:proofErr w:type="gramEnd"/>
-          <w:r>
-            <w:rPr>
-              <w:rFonts w:ascii="Arial" w:hAnsi="Arial" w:cs="Arial"/>
-              <w:lang w:eastAsia="ar-SA"/>
-            </w:rPr>
-            <w:t xml:space="preserve">: </w:t>
-          </w:r>
-          <w:proofErr w:type="spellStart"/>
-          <w:r>
-            <w:rPr>
-              <w:rFonts w:ascii="Arial" w:hAnsi="Arial" w:cs="Arial"/>
-              <w:lang w:eastAsia="ar-SA"/>
-            </w:rPr>
-            <w:t>Drug_Crime_peryear</w:t>
-          </w:r>
-          <w:proofErr w:type="spellEnd"/>
-          <w:r>
-            <w:rPr>
-              <w:rFonts w:ascii="Arial" w:hAnsi="Arial" w:cs="Arial"/>
-              <w:lang w:eastAsia="ar-SA"/>
-            </w:rPr>
-            <w:t xml:space="preserve"> &amp; </w:t>
-          </w:r>
-          <w:proofErr w:type="spellStart"/>
-          <w:r>
-            <w:rPr>
-              <w:rFonts w:ascii="Arial" w:hAnsi="Arial" w:cs="Arial"/>
-              <w:lang w:eastAsia="ar-SA"/>
-            </w:rPr>
-            <w:t>Burg_Crime_peryear</w:t>
-          </w:r>
-          <w:proofErr w:type="spellEnd"/>
-          <w:r>
-            <w:rPr>
-              <w:rFonts w:ascii="Arial" w:hAnsi="Arial" w:cs="Arial"/>
-              <w:lang w:eastAsia="ar-SA"/>
-            </w:rPr>
-            <w:t>.</w:t>
+            <w:t>re-usable  functions: Drug_Crime_peryear &amp; Burg_Crime_peryear.</w:t>
           </w:r>
           <w:r>
             <w:rPr>
@@ -4271,26 +3636,8 @@
               <w:rFonts w:ascii="Arial" w:hAnsi="Arial" w:cs="Arial"/>
               <w:lang w:eastAsia="ar-SA"/>
             </w:rPr>
-            <w:t xml:space="preserve"> columns </w:t>
-          </w:r>
-          <w:proofErr w:type="gramStart"/>
-          <w:r>
-            <w:rPr>
-              <w:rFonts w:ascii="Arial" w:hAnsi="Arial" w:cs="Arial"/>
-              <w:lang w:eastAsia="ar-SA"/>
-            </w:rPr>
-            <w:t>using .</w:t>
-          </w:r>
-          <w:proofErr w:type="spellStart"/>
-          <w:r>
-            <w:rPr>
-              <w:rFonts w:ascii="Arial" w:hAnsi="Arial" w:cs="Arial"/>
-              <w:lang w:eastAsia="ar-SA"/>
-            </w:rPr>
-            <w:t>loc</w:t>
-          </w:r>
-          <w:proofErr w:type="spellEnd"/>
-          <w:proofErr w:type="gramEnd"/>
+            <w:t xml:space="preserve"> columns using .loc</w:t>
+          </w:r>
         </w:p>
         <w:p>
           <w:pPr>
@@ -4324,70 +3671,36 @@
               <w:rFonts w:ascii="Arial" w:hAnsi="Arial" w:cs="Arial"/>
               <w:lang w:eastAsia="ar-SA"/>
             </w:rPr>
-            <w:t xml:space="preserve">frame to retrieve columns index 100:113 </w:t>
-          </w:r>
-          <w:proofErr w:type="gramStart"/>
+            <w:t>frame to retrieve columns index 100:113 using .iloc (Drug Offenses 2003-2015). For the Burglary</w:t>
+          </w:r>
           <w:r>
             <w:rPr>
               <w:rFonts w:ascii="Arial" w:hAnsi="Arial" w:cs="Arial"/>
               <w:lang w:eastAsia="ar-SA"/>
             </w:rPr>
-            <w:t>using .</w:t>
-          </w:r>
-          <w:proofErr w:type="spellStart"/>
+            <w:t xml:space="preserve"> 2003-2015</w:t>
+          </w:r>
           <w:r>
             <w:rPr>
               <w:rFonts w:ascii="Arial" w:hAnsi="Arial" w:cs="Arial"/>
               <w:lang w:eastAsia="ar-SA"/>
             </w:rPr>
-            <w:t>iloc</w:t>
-          </w:r>
-          <w:proofErr w:type="spellEnd"/>
-          <w:proofErr w:type="gramEnd"/>
+            <w:t xml:space="preserve"> </w:t>
+          </w:r>
           <w:r>
             <w:rPr>
               <w:rFonts w:ascii="Arial" w:hAnsi="Arial" w:cs="Arial"/>
               <w:lang w:eastAsia="ar-SA"/>
             </w:rPr>
-            <w:t xml:space="preserve"> (Drug Offenses 2003-2015). For the Burglary</w:t>
+            <w:t xml:space="preserve">this </w:t>
           </w:r>
           <w:r>
             <w:rPr>
               <w:rFonts w:ascii="Arial" w:hAnsi="Arial" w:cs="Arial"/>
               <w:lang w:eastAsia="ar-SA"/>
             </w:rPr>
-            <w:t xml:space="preserve"> 2003-2015</w:t>
-          </w:r>
-          <w:r>
-            <w:rPr>
-              <w:rFonts w:ascii="Arial" w:hAnsi="Arial" w:cs="Arial"/>
-              <w:lang w:eastAsia="ar-SA"/>
-            </w:rPr>
-            <w:t xml:space="preserve"> </w:t>
-          </w:r>
-          <w:r>
-            <w:rPr>
-              <w:rFonts w:ascii="Arial" w:hAnsi="Arial" w:cs="Arial"/>
-              <w:lang w:eastAsia="ar-SA"/>
-            </w:rPr>
-            <w:t xml:space="preserve">this </w:t>
-          </w:r>
-          <w:r>
-            <w:rPr>
-              <w:rFonts w:ascii="Arial" w:hAnsi="Arial" w:cs="Arial"/>
-              <w:lang w:eastAsia="ar-SA"/>
-            </w:rPr>
-            <w:t>function line was changed to index 58:</w:t>
-          </w:r>
-          <w:proofErr w:type="gramStart"/>
-          <w:r>
-            <w:rPr>
-              <w:rFonts w:ascii="Arial" w:hAnsi="Arial" w:cs="Arial"/>
-              <w:lang w:eastAsia="ar-SA"/>
-            </w:rPr>
-            <w:t>71</w:t>
-          </w:r>
-          <w:proofErr w:type="gramEnd"/>
+            <w:t>function line was changed to index 58:71</w:t>
+          </w:r>
         </w:p>
         <w:p>
           <w:pPr>
@@ -4423,85 +3736,26 @@
             </w:rPr>
             <w:t xml:space="preserve"> the </w:t>
           </w:r>
-          <w:proofErr w:type="spellStart"/>
-          <w:proofErr w:type="gramStart"/>
           <w:r>
             <w:rPr>
               <w:rFonts w:ascii="Arial" w:hAnsi="Arial" w:cs="Arial"/>
               <w:lang w:eastAsia="ar-SA"/>
             </w:rPr>
-            <w:t>pd.concat</w:t>
-          </w:r>
-          <w:proofErr w:type="spellEnd"/>
-          <w:proofErr w:type="gramEnd"/>
+            <w:t>pd.concat function to join these two pandas subsets horizontally (this shows understand of join dataframes)</w:t>
+          </w:r>
           <w:r>
             <w:rPr>
               <w:rFonts w:ascii="Arial" w:hAnsi="Arial" w:cs="Arial"/>
               <w:lang w:eastAsia="ar-SA"/>
             </w:rPr>
-            <w:t xml:space="preserve"> function to join these two pandas subsets horizontally (this shows understand of join </w:t>
-          </w:r>
-          <w:proofErr w:type="spellStart"/>
+            <w:t xml:space="preserve"> </w:t>
+          </w:r>
           <w:r>
             <w:rPr>
               <w:rFonts w:ascii="Arial" w:hAnsi="Arial" w:cs="Arial"/>
               <w:lang w:eastAsia="ar-SA"/>
             </w:rPr>
-            <w:t>dataframes</w:t>
-          </w:r>
-          <w:proofErr w:type="spellEnd"/>
-          <w:r>
-            <w:rPr>
-              <w:rFonts w:ascii="Arial" w:hAnsi="Arial" w:cs="Arial"/>
-              <w:lang w:eastAsia="ar-SA"/>
-            </w:rPr>
-            <w:t>)</w:t>
-          </w:r>
-          <w:r>
-            <w:rPr>
-              <w:rFonts w:ascii="Arial" w:hAnsi="Arial" w:cs="Arial"/>
-              <w:lang w:eastAsia="ar-SA"/>
-            </w:rPr>
-            <w:t xml:space="preserve"> </w:t>
-          </w:r>
-          <w:r>
-            <w:rPr>
-              <w:rFonts w:ascii="Arial" w:hAnsi="Arial" w:cs="Arial"/>
-              <w:lang w:eastAsia="ar-SA"/>
-            </w:rPr>
-            <w:t xml:space="preserve">. I added a </w:t>
-          </w:r>
-          <w:proofErr w:type="spellStart"/>
-          <w:r>
-            <w:rPr>
-              <w:rFonts w:ascii="Arial" w:hAnsi="Arial" w:cs="Arial"/>
-              <w:lang w:eastAsia="ar-SA"/>
-            </w:rPr>
-            <w:t>sort_values</w:t>
-          </w:r>
-          <w:proofErr w:type="spellEnd"/>
-          <w:r>
-            <w:rPr>
-              <w:rFonts w:ascii="Arial" w:hAnsi="Arial" w:cs="Arial"/>
-              <w:lang w:eastAsia="ar-SA"/>
-            </w:rPr>
-            <w:t xml:space="preserve"> function to the end of this command. I sorted by Divisions then Stations. This meant my function would be ordered by the divisions with all stations alphabetical within that divisions. On my charts as a </w:t>
-          </w:r>
-          <w:proofErr w:type="gramStart"/>
-          <w:r>
-            <w:rPr>
-              <w:rFonts w:ascii="Arial" w:hAnsi="Arial" w:cs="Arial"/>
-              <w:lang w:eastAsia="ar-SA"/>
-            </w:rPr>
-            <w:t>result</w:t>
-          </w:r>
-          <w:proofErr w:type="gramEnd"/>
-          <w:r>
-            <w:rPr>
-              <w:rFonts w:ascii="Arial" w:hAnsi="Arial" w:cs="Arial"/>
-              <w:lang w:eastAsia="ar-SA"/>
-            </w:rPr>
-            <w:t xml:space="preserve"> it is easy to identify when each division ends by the alphabetical order</w:t>
+            <w:t>. I added a sort_values function to the end of this command. I sorted by Divisions then Stations. This meant my function would be ordered by the divisions with all stations alphabetical within that divisions. On my charts as a result it is easy to identify when each division ends by the alphabetical order</w:t>
           </w:r>
         </w:p>
         <w:p>
@@ -4531,9 +3785,15 @@
               <w:iCs/>
               <w:lang w:eastAsia="ar-SA"/>
             </w:rPr>
-            <w:t>‘</w:t>
-          </w:r>
-          <w:proofErr w:type="spellStart"/>
+            <w:t>‘County’</w:t>
+          </w:r>
+          <w:r>
+            <w:rPr>
+              <w:rFonts w:ascii="Arial" w:hAnsi="Arial" w:cs="Arial"/>
+              <w:lang w:eastAsia="ar-SA"/>
+            </w:rPr>
+            <w:t>_crime_</w:t>
+          </w:r>
           <w:r>
             <w:rPr>
               <w:rFonts w:ascii="Arial" w:hAnsi="Arial" w:cs="Arial"/>
@@ -4541,14 +3801,7 @@
               <w:iCs/>
               <w:lang w:eastAsia="ar-SA"/>
             </w:rPr>
-            <w:t>County’</w:t>
-          </w:r>
-          <w:r>
-            <w:rPr>
-              <w:rFonts w:ascii="Arial" w:hAnsi="Arial" w:cs="Arial"/>
-              <w:lang w:eastAsia="ar-SA"/>
-            </w:rPr>
-            <w:t>_crime_</w:t>
+            <w:t>’Drug/Burg</w:t>
           </w:r>
           <w:r>
             <w:rPr>
@@ -4557,9 +3810,8 @@
               <w:iCs/>
               <w:lang w:eastAsia="ar-SA"/>
             </w:rPr>
-            <w:t>’Drug</w:t>
-          </w:r>
-          <w:proofErr w:type="spellEnd"/>
+            <w:t>’</w:t>
+          </w:r>
           <w:r>
             <w:rPr>
               <w:rFonts w:ascii="Arial" w:hAnsi="Arial" w:cs="Arial"/>
@@ -4567,18 +3819,71 @@
               <w:iCs/>
               <w:lang w:eastAsia="ar-SA"/>
             </w:rPr>
-            <w:t>/</w:t>
-          </w:r>
-          <w:proofErr w:type="spellStart"/>
-          <w:r>
+            <w:t>_</w:t>
+          </w:r>
+          <w:r>
+            <w:rPr>
+              <w:rFonts w:ascii="Arial" w:hAnsi="Arial" w:cs="Arial"/>
+              <w:lang w:eastAsia="ar-SA"/>
+            </w:rPr>
+            <w:t>Fina</w:t>
+          </w:r>
+          <w:r>
+            <w:rPr>
+              <w:rFonts w:ascii="Arial" w:hAnsi="Arial" w:cs="Arial"/>
+              <w:lang w:eastAsia="ar-SA"/>
+            </w:rPr>
+            <w:t>l</w:t>
+          </w:r>
+        </w:p>
+        <w:p>
+          <w:pPr>
+            <w:pStyle w:val="HTMLPreformatted"/>
+            <w:shd w:val="clear" w:color="auto" w:fill="FFFFFF"/>
+            <w:rPr>
+              <w:rFonts w:ascii="Arial" w:hAnsi="Arial" w:cs="Arial"/>
+              <w:lang w:eastAsia="ar-SA"/>
+            </w:rPr>
+          </w:pPr>
+        </w:p>
+        <w:p>
+          <w:pPr>
+            <w:pStyle w:val="HTMLPreformatted"/>
+            <w:shd w:val="clear" w:color="auto" w:fill="FFFFFF"/>
+            <w:rPr>
+              <w:rFonts w:ascii="Arial" w:hAnsi="Arial" w:cs="Arial"/>
+              <w:lang w:eastAsia="ar-SA"/>
+            </w:rPr>
+          </w:pPr>
+          <w:r>
+            <w:rPr>
+              <w:rFonts w:ascii="Arial" w:hAnsi="Arial" w:cs="Arial"/>
+              <w:lang w:eastAsia="ar-SA"/>
+            </w:rPr>
+            <w:t>The result of the above is two functions which I re-used three times each</w:t>
+          </w:r>
+        </w:p>
+        <w:p>
+          <w:pPr>
+            <w:pStyle w:val="HTMLPreformatted"/>
+            <w:shd w:val="clear" w:color="auto" w:fill="FFFFFF"/>
+            <w:rPr>
+              <w:rFonts w:ascii="Arial" w:hAnsi="Arial" w:cs="Arial"/>
+              <w:lang w:eastAsia="ar-SA"/>
+            </w:rPr>
+          </w:pPr>
+        </w:p>
+        <w:p>
+          <w:pPr>
+            <w:pStyle w:val="HTMLPreformatted"/>
+            <w:shd w:val="clear" w:color="auto" w:fill="FFFFFF"/>
             <w:rPr>
               <w:rFonts w:ascii="Arial" w:hAnsi="Arial" w:cs="Arial"/>
               <w:i/>
               <w:iCs/>
               <w:lang w:eastAsia="ar-SA"/>
             </w:rPr>
-            <w:t>Burg</w:t>
-          </w:r>
+          </w:pPr>
           <w:r>
             <w:rPr>
               <w:rFonts w:ascii="Arial" w:hAnsi="Arial" w:cs="Arial"/>
@@ -4586,161 +3891,34 @@
               <w:iCs/>
               <w:lang w:eastAsia="ar-SA"/>
             </w:rPr>
-            <w:t>’</w:t>
-          </w:r>
-          <w:r>
-            <w:rPr>
-              <w:rFonts w:ascii="Arial" w:hAnsi="Arial" w:cs="Arial"/>
-              <w:i/>
-              <w:iCs/>
+            <w:t>(I am aware the above function could have been streamlined, but I wanted to show use of loc,iloc and data joining)</w:t>
+          </w:r>
+        </w:p>
+        <w:p>
+          <w:pPr>
+            <w:pStyle w:val="HTMLPreformatted"/>
+            <w:shd w:val="clear" w:color="auto" w:fill="FFFFFF"/>
+            <w:rPr>
+              <w:rFonts w:ascii="Arial" w:hAnsi="Arial" w:cs="Arial"/>
               <w:lang w:eastAsia="ar-SA"/>
             </w:rPr>
-            <w:t>_</w:t>
-          </w:r>
-          <w:r>
+          </w:pPr>
+        </w:p>
+        <w:p>
+          <w:pPr>
+            <w:pStyle w:val="HTMLPreformatted"/>
+            <w:shd w:val="clear" w:color="auto" w:fill="FFFFFF"/>
             <w:rPr>
               <w:rFonts w:ascii="Arial" w:hAnsi="Arial" w:cs="Arial"/>
               <w:lang w:eastAsia="ar-SA"/>
             </w:rPr>
-            <w:t>Fina</w:t>
-          </w:r>
+          </w:pPr>
           <w:r>
             <w:rPr>
               <w:rFonts w:ascii="Arial" w:hAnsi="Arial" w:cs="Arial"/>
               <w:lang w:eastAsia="ar-SA"/>
             </w:rPr>
-            <w:t>l</w:t>
-          </w:r>
-          <w:proofErr w:type="spellEnd"/>
-        </w:p>
-        <w:p>
-          <w:pPr>
-            <w:pStyle w:val="HTMLPreformatted"/>
-            <w:shd w:val="clear" w:color="auto" w:fill="FFFFFF"/>
-            <w:rPr>
-              <w:rFonts w:ascii="Arial" w:hAnsi="Arial" w:cs="Arial"/>
-              <w:lang w:eastAsia="ar-SA"/>
-            </w:rPr>
-          </w:pPr>
-        </w:p>
-        <w:p>
-          <w:pPr>
-            <w:pStyle w:val="HTMLPreformatted"/>
-            <w:shd w:val="clear" w:color="auto" w:fill="FFFFFF"/>
-            <w:rPr>
-              <w:rFonts w:ascii="Arial" w:hAnsi="Arial" w:cs="Arial"/>
-              <w:lang w:eastAsia="ar-SA"/>
-            </w:rPr>
-          </w:pPr>
-          <w:r>
-            <w:rPr>
-              <w:rFonts w:ascii="Arial" w:hAnsi="Arial" w:cs="Arial"/>
-              <w:lang w:eastAsia="ar-SA"/>
-            </w:rPr>
-            <w:t xml:space="preserve">The result of the above is two functions which I re-used three times </w:t>
-          </w:r>
-          <w:proofErr w:type="gramStart"/>
-          <w:r>
-            <w:rPr>
-              <w:rFonts w:ascii="Arial" w:hAnsi="Arial" w:cs="Arial"/>
-              <w:lang w:eastAsia="ar-SA"/>
-            </w:rPr>
-            <w:t>each</w:t>
-          </w:r>
-          <w:proofErr w:type="gramEnd"/>
-        </w:p>
-        <w:p>
-          <w:pPr>
-            <w:pStyle w:val="HTMLPreformatted"/>
-            <w:shd w:val="clear" w:color="auto" w:fill="FFFFFF"/>
-            <w:rPr>
-              <w:rFonts w:ascii="Arial" w:hAnsi="Arial" w:cs="Arial"/>
-              <w:lang w:eastAsia="ar-SA"/>
-            </w:rPr>
-          </w:pPr>
-        </w:p>
-        <w:p>
-          <w:pPr>
-            <w:pStyle w:val="HTMLPreformatted"/>
-            <w:shd w:val="clear" w:color="auto" w:fill="FFFFFF"/>
-            <w:rPr>
-              <w:rFonts w:ascii="Arial" w:hAnsi="Arial" w:cs="Arial"/>
-              <w:i/>
-              <w:iCs/>
-              <w:lang w:eastAsia="ar-SA"/>
-            </w:rPr>
-          </w:pPr>
-          <w:r>
-            <w:rPr>
-              <w:rFonts w:ascii="Arial" w:hAnsi="Arial" w:cs="Arial"/>
-              <w:i/>
-              <w:iCs/>
-              <w:lang w:eastAsia="ar-SA"/>
-            </w:rPr>
-            <w:t xml:space="preserve">(I am aware the above function could have been streamlined, but I wanted to show use of </w:t>
-          </w:r>
-          <w:proofErr w:type="gramStart"/>
-          <w:r>
-            <w:rPr>
-              <w:rFonts w:ascii="Arial" w:hAnsi="Arial" w:cs="Arial"/>
-              <w:i/>
-              <w:iCs/>
-              <w:lang w:eastAsia="ar-SA"/>
-            </w:rPr>
-            <w:t>loc,iloc</w:t>
-          </w:r>
-          <w:proofErr w:type="gramEnd"/>
-          <w:r>
-            <w:rPr>
-              <w:rFonts w:ascii="Arial" w:hAnsi="Arial" w:cs="Arial"/>
-              <w:i/>
-              <w:iCs/>
-              <w:lang w:eastAsia="ar-SA"/>
-            </w:rPr>
-            <w:t xml:space="preserve"> and data joining)</w:t>
-          </w:r>
-        </w:p>
-        <w:p>
-          <w:pPr>
-            <w:pStyle w:val="HTMLPreformatted"/>
-            <w:shd w:val="clear" w:color="auto" w:fill="FFFFFF"/>
-            <w:rPr>
-              <w:rFonts w:ascii="Arial" w:hAnsi="Arial" w:cs="Arial"/>
-              <w:lang w:eastAsia="ar-SA"/>
-            </w:rPr>
-          </w:pPr>
-        </w:p>
-        <w:p>
-          <w:pPr>
-            <w:pStyle w:val="HTMLPreformatted"/>
-            <w:shd w:val="clear" w:color="auto" w:fill="FFFFFF"/>
-            <w:rPr>
-              <w:rFonts w:ascii="Arial" w:hAnsi="Arial" w:cs="Arial"/>
-              <w:lang w:eastAsia="ar-SA"/>
-            </w:rPr>
-          </w:pPr>
-          <w:r>
-            <w:rPr>
-              <w:rFonts w:ascii="Arial" w:hAnsi="Arial" w:cs="Arial"/>
-              <w:lang w:eastAsia="ar-SA"/>
-            </w:rPr>
-            <w:t xml:space="preserve">I passed my three lists separately into both functions which then allowed me to have my final subset </w:t>
-          </w:r>
-          <w:proofErr w:type="gramStart"/>
-          <w:r>
-            <w:rPr>
-              <w:rFonts w:ascii="Arial" w:hAnsi="Arial" w:cs="Arial"/>
-              <w:lang w:eastAsia="ar-SA"/>
-            </w:rPr>
-            <w:t>pandas</w:t>
-          </w:r>
-          <w:proofErr w:type="gramEnd"/>
-          <w:r>
-            <w:rPr>
-              <w:rFonts w:ascii="Arial" w:hAnsi="Arial" w:cs="Arial"/>
-              <w:lang w:eastAsia="ar-SA"/>
-            </w:rPr>
-            <w:t xml:space="preserve"> data frames for creating my charts:</w:t>
+            <w:t>I passed my three lists separately into both functions which then allowed me to have my final subset pandas data frames for creating my charts:</w:t>
           </w:r>
         </w:p>
         <w:p>
@@ -4766,7 +3944,6 @@
               <w:lang w:eastAsia="ar-SA"/>
             </w:rPr>
           </w:pPr>
-          <w:proofErr w:type="spellStart"/>
           <w:r>
             <w:rPr>
               <w:rFonts w:ascii="Arial" w:hAnsi="Arial" w:cs="Arial"/>
@@ -4774,7 +3951,6 @@
             </w:rPr>
             <w:t>Dublin_Crime_Drugs_Final</w:t>
           </w:r>
-          <w:proofErr w:type="spellEnd"/>
         </w:p>
         <w:p>
           <w:pPr>
@@ -4789,22 +3965,13 @@
               <w:lang w:eastAsia="ar-SA"/>
             </w:rPr>
           </w:pPr>
-          <w:proofErr w:type="spellStart"/>
           <w:r>
             <w:rPr>
               <w:rFonts w:ascii="Arial" w:hAnsi="Arial" w:cs="Arial"/>
               <w:lang w:eastAsia="ar-SA"/>
             </w:rPr>
-            <w:t>Galway</w:t>
-          </w:r>
-          <w:r>
-            <w:rPr>
-              <w:rFonts w:ascii="Arial" w:hAnsi="Arial" w:cs="Arial"/>
-              <w:lang w:eastAsia="ar-SA"/>
-            </w:rPr>
-            <w:t>_Crime_Drugs_Final</w:t>
-          </w:r>
-          <w:proofErr w:type="spellEnd"/>
+            <w:t>Galway_Crime_Drugs_Final</w:t>
+          </w:r>
         </w:p>
         <w:p>
           <w:pPr>
@@ -4819,22 +3986,13 @@
               <w:lang w:eastAsia="ar-SA"/>
             </w:rPr>
           </w:pPr>
-          <w:proofErr w:type="spellStart"/>
           <w:r>
             <w:rPr>
               <w:rFonts w:ascii="Arial" w:hAnsi="Arial" w:cs="Arial"/>
               <w:lang w:eastAsia="ar-SA"/>
             </w:rPr>
-            <w:t>Cork</w:t>
-          </w:r>
-          <w:r>
-            <w:rPr>
-              <w:rFonts w:ascii="Arial" w:hAnsi="Arial" w:cs="Arial"/>
-              <w:lang w:eastAsia="ar-SA"/>
-            </w:rPr>
-            <w:t>_Crime_Drugs_Final</w:t>
-          </w:r>
-          <w:proofErr w:type="spellEnd"/>
+            <w:t>Cork_Crime_Drugs_Final</w:t>
+          </w:r>
         </w:p>
         <w:p>
           <w:pPr>
@@ -4849,29 +4007,13 @@
               <w:lang w:eastAsia="ar-SA"/>
             </w:rPr>
           </w:pPr>
-          <w:proofErr w:type="spellStart"/>
           <w:r>
             <w:rPr>
               <w:rFonts w:ascii="Arial" w:hAnsi="Arial" w:cs="Arial"/>
               <w:lang w:eastAsia="ar-SA"/>
             </w:rPr>
-            <w:t>Dublin_Crime_</w:t>
-          </w:r>
-          <w:r>
-            <w:rPr>
-              <w:rFonts w:ascii="Arial" w:hAnsi="Arial" w:cs="Arial"/>
-              <w:lang w:eastAsia="ar-SA"/>
-            </w:rPr>
-            <w:t>Burg</w:t>
-          </w:r>
-          <w:r>
-            <w:rPr>
-              <w:rFonts w:ascii="Arial" w:hAnsi="Arial" w:cs="Arial"/>
-              <w:lang w:eastAsia="ar-SA"/>
-            </w:rPr>
-            <w:t>_Final</w:t>
-          </w:r>
-          <w:proofErr w:type="spellEnd"/>
+            <w:t>Dublin_Crime_Burg_Final</w:t>
+          </w:r>
         </w:p>
         <w:p>
           <w:pPr>
@@ -4886,36 +4028,13 @@
               <w:lang w:eastAsia="ar-SA"/>
             </w:rPr>
           </w:pPr>
-          <w:proofErr w:type="spellStart"/>
           <w:r>
             <w:rPr>
               <w:rFonts w:ascii="Arial" w:hAnsi="Arial" w:cs="Arial"/>
               <w:lang w:eastAsia="ar-SA"/>
             </w:rPr>
-            <w:t>Galway</w:t>
-          </w:r>
-          <w:r>
-            <w:rPr>
-              <w:rFonts w:ascii="Arial" w:hAnsi="Arial" w:cs="Arial"/>
-              <w:lang w:eastAsia="ar-SA"/>
-            </w:rPr>
-            <w:t>_Crime_</w:t>
-          </w:r>
-          <w:r>
-            <w:rPr>
-              <w:rFonts w:ascii="Arial" w:hAnsi="Arial" w:cs="Arial"/>
-              <w:lang w:eastAsia="ar-SA"/>
-            </w:rPr>
-            <w:t>Burg</w:t>
-          </w:r>
-          <w:r>
-            <w:rPr>
-              <w:rFonts w:ascii="Arial" w:hAnsi="Arial" w:cs="Arial"/>
-              <w:lang w:eastAsia="ar-SA"/>
-            </w:rPr>
-            <w:t>_Final</w:t>
-          </w:r>
-          <w:proofErr w:type="spellEnd"/>
+            <w:t>Galway_Crime_Burg_Final</w:t>
+          </w:r>
         </w:p>
         <w:p>
           <w:pPr>
@@ -4930,36 +4049,13 @@
               <w:lang w:eastAsia="ar-SA"/>
             </w:rPr>
           </w:pPr>
-          <w:proofErr w:type="spellStart"/>
           <w:r>
             <w:rPr>
               <w:rFonts w:ascii="Arial" w:hAnsi="Arial" w:cs="Arial"/>
               <w:lang w:eastAsia="ar-SA"/>
             </w:rPr>
-            <w:t>Cork</w:t>
-          </w:r>
-          <w:r>
-            <w:rPr>
-              <w:rFonts w:ascii="Arial" w:hAnsi="Arial" w:cs="Arial"/>
-              <w:lang w:eastAsia="ar-SA"/>
-            </w:rPr>
-            <w:t>_Crime_</w:t>
-          </w:r>
-          <w:r>
-            <w:rPr>
-              <w:rFonts w:ascii="Arial" w:hAnsi="Arial" w:cs="Arial"/>
-              <w:lang w:eastAsia="ar-SA"/>
-            </w:rPr>
-            <w:t>Burg</w:t>
-          </w:r>
-          <w:r>
-            <w:rPr>
-              <w:rFonts w:ascii="Arial" w:hAnsi="Arial" w:cs="Arial"/>
-              <w:lang w:eastAsia="ar-SA"/>
-            </w:rPr>
-            <w:t>_Final</w:t>
-          </w:r>
-          <w:proofErr w:type="spellEnd"/>
+            <w:t>Cork_Crime_Burg_Final</w:t>
+          </w:r>
         </w:p>
         <w:p>
           <w:pPr>
@@ -5040,29 +4136,7 @@
               <w:sz w:val="20"/>
               <w:szCs w:val="20"/>
             </w:rPr>
-            <w:t xml:space="preserve"> used the </w:t>
-          </w:r>
-          <w:proofErr w:type="spellStart"/>
-          <w:r>
-            <w:rPr>
-              <w:rFonts w:ascii="Arial" w:hAnsi="Arial" w:cs="Arial"/>
-              <w:i/>
-              <w:iCs/>
-              <w:sz w:val="20"/>
-              <w:szCs w:val="20"/>
-            </w:rPr>
-            <w:t>iterrow</w:t>
-          </w:r>
-          <w:proofErr w:type="spellEnd"/>
-          <w:r>
-            <w:rPr>
-              <w:rFonts w:ascii="Arial" w:hAnsi="Arial" w:cs="Arial"/>
-              <w:i/>
-              <w:iCs/>
-              <w:sz w:val="20"/>
-              <w:szCs w:val="20"/>
-            </w:rPr>
-            <w:t xml:space="preserve"> </w:t>
+            <w:t xml:space="preserve"> used the iterrow </w:t>
           </w:r>
           <w:r>
             <w:rPr>
@@ -5443,23 +4517,7 @@
               <w:sz w:val="20"/>
               <w:szCs w:val="20"/>
             </w:rPr>
-            <w:t xml:space="preserve">Figure </w:t>
-          </w:r>
-          <w:r>
-            <w:rPr>
-              <w:rFonts w:ascii="Arial" w:hAnsi="Arial" w:cs="Arial"/>
-              <w:sz w:val="20"/>
-              <w:szCs w:val="20"/>
-            </w:rPr>
-            <w:t>1</w:t>
-          </w:r>
-          <w:r>
-            <w:rPr>
-              <w:rFonts w:ascii="Arial" w:hAnsi="Arial" w:cs="Arial"/>
-              <w:sz w:val="20"/>
-              <w:szCs w:val="20"/>
-            </w:rPr>
-            <w:t xml:space="preserve"> – Burglary Offense Dublin 2003-2009-2015</w:t>
+            <w:t>Figure 1 – Burglary Offense Dublin 2003-2009-2015</w:t>
           </w:r>
         </w:p>
         <w:p>
@@ -6271,57 +5329,7 @@
               <w:sz w:val="20"/>
               <w:szCs w:val="20"/>
             </w:rPr>
-            <w:t xml:space="preserve">Figure </w:t>
-          </w:r>
-          <w:r>
-            <w:rPr>
-              <w:rFonts w:ascii="Arial" w:hAnsi="Arial" w:cs="Arial"/>
-              <w:sz w:val="20"/>
-              <w:szCs w:val="20"/>
-            </w:rPr>
-            <w:t>4</w:t>
-          </w:r>
-          <w:r>
-            <w:rPr>
-              <w:rFonts w:ascii="Arial" w:hAnsi="Arial" w:cs="Arial"/>
-              <w:sz w:val="20"/>
-              <w:szCs w:val="20"/>
-            </w:rPr>
-            <w:t xml:space="preserve"> – </w:t>
-          </w:r>
-          <w:proofErr w:type="gramStart"/>
-          <w:r>
-            <w:rPr>
-              <w:rFonts w:ascii="Arial" w:hAnsi="Arial" w:cs="Arial"/>
-              <w:sz w:val="20"/>
-              <w:szCs w:val="20"/>
-            </w:rPr>
-            <w:t xml:space="preserve">Drug </w:t>
-          </w:r>
-          <w:r>
-            <w:rPr>
-              <w:rFonts w:ascii="Arial" w:hAnsi="Arial" w:cs="Arial"/>
-              <w:sz w:val="20"/>
-              <w:szCs w:val="20"/>
-            </w:rPr>
-            <w:t xml:space="preserve"> </w:t>
-          </w:r>
-          <w:r>
-            <w:rPr>
-              <w:rFonts w:ascii="Arial" w:hAnsi="Arial" w:cs="Arial"/>
-              <w:sz w:val="20"/>
-              <w:szCs w:val="20"/>
-            </w:rPr>
-            <w:t>Crime</w:t>
-          </w:r>
-          <w:proofErr w:type="gramEnd"/>
-          <w:r>
-            <w:rPr>
-              <w:rFonts w:ascii="Arial" w:hAnsi="Arial" w:cs="Arial"/>
-              <w:sz w:val="20"/>
-              <w:szCs w:val="20"/>
-            </w:rPr>
-            <w:t xml:space="preserve"> Galway 2003-2009-2015</w:t>
+            <w:t>Figure 4 – Drug  Crime Galway 2003-2009-2015</w:t>
           </w:r>
         </w:p>
         <w:p>
@@ -7773,9 +6781,8 @@
               <w:szCs w:val="20"/>
               <w:u w:val="single"/>
             </w:rPr>
-            <w:t xml:space="preserve">Galway </w:t>
-          </w:r>
-          <w:proofErr w:type="gramStart"/>
+            <w:t>Galway Crime</w:t>
+          </w:r>
           <w:r>
             <w:rPr>
               <w:rFonts w:ascii="Arial" w:hAnsi="Arial" w:cs="Arial"/>
@@ -7783,9 +6790,8 @@
               <w:bCs/>
               <w:sz w:val="20"/>
               <w:szCs w:val="20"/>
-              <w:u w:val="single"/>
-            </w:rPr>
-            <w:t>Crime</w:t>
+            </w:rPr>
+            <w:t xml:space="preserve"> </w:t>
           </w:r>
           <w:r>
             <w:rPr>
@@ -7795,28 +6801,7 @@
               <w:sz w:val="20"/>
               <w:szCs w:val="20"/>
             </w:rPr>
-            <w:t xml:space="preserve"> </w:t>
-          </w:r>
-          <w:r>
-            <w:rPr>
-              <w:rFonts w:ascii="Arial" w:hAnsi="Arial" w:cs="Arial"/>
-              <w:b/>
-              <w:bCs/>
-              <w:sz w:val="20"/>
-              <w:szCs w:val="20"/>
-            </w:rPr>
-            <w:t>:</w:t>
-          </w:r>
-          <w:proofErr w:type="gramEnd"/>
-          <w:r>
-            <w:rPr>
-              <w:rFonts w:ascii="Arial" w:hAnsi="Arial" w:cs="Arial"/>
-              <w:b/>
-              <w:bCs/>
-              <w:sz w:val="20"/>
-              <w:szCs w:val="20"/>
-            </w:rPr>
-            <w:t xml:space="preserve"> </w:t>
+            <w:t xml:space="preserve">: </w:t>
           </w:r>
           <w:r>
             <w:rPr>
@@ -7880,36 +6865,15 @@
               <w:szCs w:val="20"/>
               <w:u w:val="single"/>
             </w:rPr>
-            <w:t xml:space="preserve"> (Figure 2</w:t>
-          </w:r>
-          <w:proofErr w:type="gramStart"/>
-          <w:r>
-            <w:rPr>
-              <w:rFonts w:ascii="Arial" w:hAnsi="Arial" w:cs="Arial"/>
-              <w:b/>
-              <w:bCs/>
-              <w:sz w:val="20"/>
-              <w:szCs w:val="20"/>
-              <w:u w:val="single"/>
-            </w:rPr>
-            <w:t>)</w:t>
-          </w:r>
-          <w:r>
-            <w:rPr>
-              <w:rFonts w:ascii="Arial" w:hAnsi="Arial" w:cs="Arial"/>
-              <w:sz w:val="20"/>
-              <w:szCs w:val="20"/>
-            </w:rPr>
-            <w:t xml:space="preserve"> :Drug</w:t>
-          </w:r>
-          <w:proofErr w:type="gramEnd"/>
-          <w:r>
-            <w:rPr>
-              <w:rFonts w:ascii="Arial" w:hAnsi="Arial" w:cs="Arial"/>
-              <w:sz w:val="20"/>
-              <w:szCs w:val="20"/>
-            </w:rPr>
-            <w:t xml:space="preserve"> related offenses in grew significantly between 2003 and 2009, but then receded back to 2003 levels by 2015. It would be worthwhile investigating what the route cause for this is. Perhaps 2009 is an exceptional year. </w:t>
+            <w:t xml:space="preserve"> (Figure 2)</w:t>
+          </w:r>
+          <w:r>
+            <w:rPr>
+              <w:rFonts w:ascii="Arial" w:hAnsi="Arial" w:cs="Arial"/>
+              <w:sz w:val="20"/>
+              <w:szCs w:val="20"/>
+            </w:rPr>
+            <w:t xml:space="preserve"> :Drug related offenses in grew significantly between 2003 and 2009, but then receded back to 2003 levels by 2015. It would be worthwhile investigating what the route cause for this is. Perhaps 2009 is an exceptional year. </w:t>
           </w:r>
         </w:p>
         <w:p>
@@ -7968,9 +6932,8 @@
               <w:szCs w:val="20"/>
               <w:u w:val="single"/>
             </w:rPr>
-            <w:t xml:space="preserve"> (Figure 2</w:t>
-          </w:r>
-          <w:proofErr w:type="gramStart"/>
+            <w:t xml:space="preserve"> (Figure 2)</w:t>
+          </w:r>
           <w:r>
             <w:rPr>
               <w:rFonts w:ascii="Arial" w:hAnsi="Arial" w:cs="Arial"/>
@@ -7980,49 +6943,16 @@
               <w:szCs w:val="20"/>
               <w:u w:val="single"/>
             </w:rPr>
-            <w:t>)</w:t>
-          </w:r>
-          <w:r>
-            <w:rPr>
-              <w:rFonts w:ascii="Arial" w:hAnsi="Arial" w:cs="Arial"/>
-              <w:b/>
-              <w:bCs/>
-              <w:sz w:val="20"/>
-              <w:szCs w:val="20"/>
-              <w:u w:val="single"/>
-            </w:rPr>
-            <w:t xml:space="preserve"> :</w:t>
-          </w:r>
-          <w:proofErr w:type="gramEnd"/>
-          <w:r>
-            <w:rPr>
-              <w:rFonts w:ascii="Arial" w:hAnsi="Arial" w:cs="Arial"/>
-              <w:b/>
-              <w:bCs/>
-              <w:sz w:val="20"/>
-              <w:szCs w:val="20"/>
-              <w:u w:val="single"/>
-            </w:rPr>
-            <w:t xml:space="preserve"> </w:t>
-          </w:r>
-          <w:r>
-            <w:rPr>
-              <w:rFonts w:ascii="Arial" w:hAnsi="Arial" w:cs="Arial"/>
-              <w:sz w:val="20"/>
-              <w:szCs w:val="20"/>
-            </w:rPr>
-            <w:t xml:space="preserve">reported offenses between 2003 and 2009 more than doubled. The 2015 total was then more than double the 2009 figure. This level of growth is alarming and is worth further </w:t>
-          </w:r>
-          <w:proofErr w:type="gramStart"/>
-          <w:r>
-            <w:rPr>
-              <w:rFonts w:ascii="Arial" w:hAnsi="Arial" w:cs="Arial"/>
-              <w:sz w:val="20"/>
-              <w:szCs w:val="20"/>
-            </w:rPr>
-            <w:t>investigation</w:t>
-          </w:r>
-          <w:proofErr w:type="gramEnd"/>
+            <w:t xml:space="preserve"> : </w:t>
+          </w:r>
+          <w:r>
+            <w:rPr>
+              <w:rFonts w:ascii="Arial" w:hAnsi="Arial" w:cs="Arial"/>
+              <w:sz w:val="20"/>
+              <w:szCs w:val="20"/>
+            </w:rPr>
+            <w:t>reported offenses between 2003 and 2009 more than doubled. The 2015 total was then more than double the 2009 figure. This level of growth is alarming and is worth further investigation</w:t>
+          </w:r>
         </w:p>
         <w:p>
           <w:pPr>
@@ -8107,18 +7037,8 @@
               <w:sz w:val="20"/>
               <w:szCs w:val="20"/>
             </w:rPr>
-            <w:t xml:space="preserve"> are reasonably flat in terms of their increases across all stations, there has been huge growth in drug offenses in the Cork City divisions since 2003 (Figure 6). There has also been a higher level of growth of drug offenses than burglary offense in the remaining two </w:t>
-          </w:r>
-          <w:proofErr w:type="gramStart"/>
-          <w:r>
-            <w:rPr>
-              <w:rFonts w:ascii="Arial" w:hAnsi="Arial" w:cs="Arial"/>
-              <w:sz w:val="20"/>
-              <w:szCs w:val="20"/>
-            </w:rPr>
-            <w:t>divisions</w:t>
-          </w:r>
-          <w:proofErr w:type="gramEnd"/>
+            <w:t xml:space="preserve"> are reasonably flat in terms of their increases across all stations, there has been huge growth in drug offenses in the Cork City divisions since 2003 (Figure 6). There has also been a higher level of growth of drug offenses than burglary offense in the remaining two divisions</w:t>
+          </w:r>
         </w:p>
         <w:p>
           <w:pPr>

</xml_diff>